<commit_message>
minor grammar etc. etc. etc.
</commit_message>
<xml_diff>
--- a/November 18th Deliverable.docx
+++ b/November 18th Deliverable.docx
@@ -28,6 +28,12 @@
         </w:rPr>
         <w:t xml:space="preserve"> Deliverable</w:t>
       </w:r>
+      <w:r>
+        <w:rPr>
+          <w:b/>
+        </w:rPr>
+        <w:t xml:space="preserve">: </w:t>
+      </w:r>
     </w:p>
     <w:p>
       <w:pPr>
@@ -39,7 +45,13 @@
         <w:spacing w:line="276" w:lineRule="auto"/>
       </w:pPr>
       <w:r>
-        <w:t>Team Members</w:t>
+        <w:t>Team m</w:t>
+      </w:r>
+      <w:r>
+        <w:t>embers</w:t>
+      </w:r>
+      <w:r>
+        <w:t>:</w:t>
       </w:r>
     </w:p>
     <w:p>
@@ -112,7 +124,10 @@
         <w:spacing w:line="276" w:lineRule="auto"/>
       </w:pPr>
       <w:r>
-        <w:t xml:space="preserve">Team Chair: </w:t>
+        <w:t>Team c</w:t>
+      </w:r>
+      <w:r>
+        <w:t xml:space="preserve">hair: </w:t>
       </w:r>
     </w:p>
     <w:p>
@@ -178,7 +193,10 @@
         <w:spacing w:line="276" w:lineRule="auto"/>
       </w:pPr>
       <w:r>
-        <w:t>List of Functionality:</w:t>
+        <w:t>List of f</w:t>
+      </w:r>
+      <w:r>
+        <w:t>unctionality:</w:t>
       </w:r>
     </w:p>
     <w:p>
@@ -271,6 +289,8 @@
         </w:numPr>
         <w:spacing w:line="276" w:lineRule="auto"/>
       </w:pPr>
+      <w:bookmarkStart w:id="0" w:name="_GoBack"/>
+      <w:bookmarkEnd w:id="0"/>
       <w:r>
         <w:t>Human vs. AI</w:t>
       </w:r>
@@ -368,13 +388,11 @@
       <w:r>
         <w:t xml:space="preserve">alties shall be given to users whom make move </w:t>
       </w:r>
-      <w:proofErr w:type="gramStart"/>
-      <w:r>
-        <w:t>requests, that</w:t>
-      </w:r>
-      <w:proofErr w:type="gramEnd"/>
-      <w:r>
-        <w:t xml:space="preserve"> result in the overlapping of two pieces. </w:t>
+      <w:r>
+        <w:t xml:space="preserve">requests </w:t>
+      </w:r>
+      <w:r>
+        <w:t xml:space="preserve">that result in the overlapping of two pieces. </w:t>
       </w:r>
     </w:p>
     <w:p>
@@ -433,7 +451,13 @@
         <w:spacing w:line="276" w:lineRule="auto"/>
       </w:pPr>
       <w:r>
-        <w:t>Results of Tests for functional items</w:t>
+        <w:t>Results of t</w:t>
+      </w:r>
+      <w:r>
+        <w:t>ests for functional items</w:t>
+      </w:r>
+      <w:r>
+        <w:t xml:space="preserve">: </w:t>
       </w:r>
     </w:p>
     <w:p>
@@ -458,8 +482,15 @@
         </w:numPr>
         <w:spacing w:line="276" w:lineRule="auto"/>
       </w:pPr>
-      <w:bookmarkStart w:id="0" w:name="_GoBack"/>
-      <w:bookmarkEnd w:id="0"/>
+      <w:r>
+        <w:t>GUI as seen by the human end user with “make move” functionality</w:t>
+      </w:r>
+    </w:p>
+    <w:p>
+      <w:pPr>
+        <w:spacing w:line="276" w:lineRule="auto"/>
+        <w:ind w:left="1980"/>
+      </w:pPr>
       <w:r>
         <w:rPr>
           <w:noProof/>
@@ -516,6 +547,12 @@
     </w:p>
     <w:p>
       <w:pPr>
+        <w:spacing w:line="276" w:lineRule="auto"/>
+        <w:ind w:left="360"/>
+      </w:pPr>
+    </w:p>
+    <w:p>
+      <w:pPr>
         <w:pStyle w:val="ListParagraph"/>
         <w:numPr>
           <w:ilvl w:val="0"/>
@@ -524,7 +561,10 @@
         <w:spacing w:line="276" w:lineRule="auto"/>
       </w:pPr>
       <w:r>
-        <w:t>Finalized Sample Data Formats</w:t>
+        <w:t xml:space="preserve">Finalized </w:t>
+      </w:r>
+      <w:r>
+        <w:t>sample data formats:</w:t>
       </w:r>
     </w:p>
     <w:p>

</xml_diff>